<commit_message>
Updated with first statistics
</commit_message>
<xml_diff>
--- a/writeup.docx
+++ b/writeup.docx
@@ -24,8 +24,10 @@
       </w:r>
       <w:r>
         <w:rPr>
-          <w:rStyle w:val="8"/>
-          <w:rFonts w:hint="default"/>
+          <w:rStyle w:val="9"/>
+          <w:rFonts w:hint="default"/>
+          <w:b w:val="0"/>
+          <w:bCs w:val="0"/>
         </w:rPr>
         <w:t xml:space="preserve"> </w:t>
       </w:r>
@@ -482,6 +484,7 @@
     <w:p>
       <w:pPr>
         <w:numPr>
+          <w:ilvl w:val="0"/>
           <w:numId w:val="0"/>
         </w:numPr>
         <w:rPr>
@@ -495,6 +498,7 @@
     <w:p>
       <w:pPr>
         <w:numPr>
+          <w:ilvl w:val="0"/>
           <w:numId w:val="0"/>
         </w:numPr>
         <w:rPr>
@@ -569,6 +573,1223 @@
       <w:pPr>
         <w:rPr>
           <w:rFonts w:hint="default"/>
+          <w:lang w:val="de-DE"/>
+        </w:rPr>
+      </w:pPr>
+    </w:p>
+    <w:tbl>
+      <w:tblPr>
+        <w:tblStyle w:val="8"/>
+        <w:tblW w:w="8856" w:type="dxa"/>
+        <w:tblInd w:w="0" w:type="dxa"/>
+        <w:tblBorders>
+          <w:top w:val="single" w:color="auto" w:sz="4" w:space="0"/>
+          <w:left w:val="single" w:color="auto" w:sz="4" w:space="0"/>
+          <w:bottom w:val="single" w:color="auto" w:sz="4" w:space="0"/>
+          <w:right w:val="single" w:color="auto" w:sz="4" w:space="0"/>
+          <w:insideH w:val="single" w:color="auto" w:sz="4" w:space="0"/>
+          <w:insideV w:val="single" w:color="auto" w:sz="4" w:space="0"/>
+        </w:tblBorders>
+        <w:tblLayout w:type="fixed"/>
+        <w:tblCellMar>
+          <w:left w:w="108" w:type="dxa"/>
+          <w:right w:w="108" w:type="dxa"/>
+        </w:tblCellMar>
+      </w:tblPr>
+      <w:tblGrid>
+        <w:gridCol w:w="2952"/>
+        <w:gridCol w:w="2952"/>
+        <w:gridCol w:w="2952"/>
+      </w:tblGrid>
+      <w:tr>
+        <w:tblPrEx>
+          <w:tblBorders>
+            <w:top w:val="single" w:color="auto" w:sz="4" w:space="0"/>
+            <w:left w:val="single" w:color="auto" w:sz="4" w:space="0"/>
+            <w:bottom w:val="single" w:color="auto" w:sz="4" w:space="0"/>
+            <w:right w:val="single" w:color="auto" w:sz="4" w:space="0"/>
+            <w:insideH w:val="single" w:color="auto" w:sz="4" w:space="0"/>
+            <w:insideV w:val="single" w:color="auto" w:sz="4" w:space="0"/>
+          </w:tblBorders>
+          <w:tblLayout w:type="fixed"/>
+          <w:tblCellMar>
+            <w:left w:w="108" w:type="dxa"/>
+            <w:right w:w="108" w:type="dxa"/>
+          </w:tblCellMar>
+        </w:tblPrEx>
+        <w:tc>
+          <w:tcPr>
+            <w:tcW w:w="2952" w:type="dxa"/>
+          </w:tcPr>
+          <w:p>
+            <w:pPr>
+              <w:rPr>
+                <w:rFonts w:hint="default"/>
+                <w:vertAlign w:val="baseline"/>
+                <w:lang w:val="de-DE"/>
+              </w:rPr>
+            </w:pPr>
+            <w:r>
+              <w:rPr>
+                <w:rFonts w:hint="default"/>
+                <w:vertAlign w:val="baseline"/>
+                <w:lang w:val="de-DE"/>
+              </w:rPr>
+              <w:t>With Spatial = True Histo=True</w:t>
+            </w:r>
+          </w:p>
+        </w:tc>
+        <w:tc>
+          <w:tcPr>
+            <w:tcW w:w="2952" w:type="dxa"/>
+          </w:tcPr>
+          <w:p>
+            <w:pPr>
+              <w:rPr>
+                <w:rFonts w:hint="default"/>
+                <w:vertAlign w:val="baseline"/>
+                <w:lang w:val="de-DE"/>
+              </w:rPr>
+            </w:pPr>
+            <w:r>
+              <w:rPr>
+                <w:rFonts w:hint="default"/>
+                <w:vertAlign w:val="baseline"/>
+                <w:lang w:val="de-DE"/>
+              </w:rPr>
+              <w:t>With Spatial = False Histo = True</w:t>
+            </w:r>
+          </w:p>
+        </w:tc>
+        <w:tc>
+          <w:tcPr>
+            <w:tcW w:w="2952" w:type="dxa"/>
+          </w:tcPr>
+          <w:p>
+            <w:pPr>
+              <w:rPr>
+                <w:rFonts w:hint="default"/>
+                <w:vertAlign w:val="baseline"/>
+                <w:lang w:val="de-DE"/>
+              </w:rPr>
+            </w:pPr>
+            <w:r>
+              <w:rPr>
+                <w:rFonts w:hint="default"/>
+                <w:vertAlign w:val="baseline"/>
+                <w:lang w:val="de-DE"/>
+              </w:rPr>
+              <w:t>With Spatial = True Histo = False</w:t>
+            </w:r>
+            <w:bookmarkStart w:id="0" w:name="_GoBack"/>
+            <w:bookmarkEnd w:id="0"/>
+          </w:p>
+        </w:tc>
+      </w:tr>
+      <w:tr>
+        <w:tblPrEx>
+          <w:tblBorders>
+            <w:top w:val="single" w:color="auto" w:sz="4" w:space="0"/>
+            <w:left w:val="single" w:color="auto" w:sz="4" w:space="0"/>
+            <w:bottom w:val="single" w:color="auto" w:sz="4" w:space="0"/>
+            <w:right w:val="single" w:color="auto" w:sz="4" w:space="0"/>
+            <w:insideH w:val="single" w:color="auto" w:sz="4" w:space="0"/>
+            <w:insideV w:val="single" w:color="auto" w:sz="4" w:space="0"/>
+          </w:tblBorders>
+          <w:tblLayout w:type="fixed"/>
+          <w:tblCellMar>
+            <w:left w:w="108" w:type="dxa"/>
+            <w:right w:w="108" w:type="dxa"/>
+          </w:tblCellMar>
+        </w:tblPrEx>
+        <w:tc>
+          <w:tcPr>
+            <w:tcW w:w="2952" w:type="dxa"/>
+          </w:tcPr>
+          <w:p>
+            <w:pPr>
+              <w:spacing w:beforeLines="0" w:afterLines="0"/>
+              <w:jc w:val="left"/>
+              <w:rPr>
+                <w:rFonts w:hint="default" w:ascii="Consolas" w:hAnsi="Consolas" w:eastAsia="Consolas"/>
+                <w:sz w:val="16"/>
+                <w:szCs w:val="16"/>
+              </w:rPr>
+            </w:pPr>
+            <w:r>
+              <w:rPr>
+                <w:rFonts w:hint="default" w:ascii="Consolas" w:hAnsi="Consolas" w:eastAsia="Consolas"/>
+                <w:color w:val="000000"/>
+                <w:sz w:val="16"/>
+                <w:szCs w:val="16"/>
+              </w:rPr>
+              <w:t>('RGB', 9, 0) : 0.9749</w:t>
+            </w:r>
+          </w:p>
+          <w:p>
+            <w:pPr>
+              <w:spacing w:beforeLines="0" w:afterLines="0"/>
+              <w:jc w:val="left"/>
+              <w:rPr>
+                <w:rFonts w:hint="default" w:ascii="Consolas" w:hAnsi="Consolas" w:eastAsia="Consolas"/>
+                <w:sz w:val="16"/>
+                <w:szCs w:val="16"/>
+              </w:rPr>
+            </w:pPr>
+            <w:r>
+              <w:rPr>
+                <w:rFonts w:hint="default" w:ascii="Consolas" w:hAnsi="Consolas" w:eastAsia="Consolas"/>
+                <w:color w:val="000000"/>
+                <w:sz w:val="16"/>
+                <w:szCs w:val="16"/>
+              </w:rPr>
+              <w:t>('RGB', 9, 1) : 0.9789</w:t>
+            </w:r>
+          </w:p>
+          <w:p>
+            <w:pPr>
+              <w:spacing w:beforeLines="0" w:afterLines="0"/>
+              <w:jc w:val="left"/>
+              <w:rPr>
+                <w:rFonts w:hint="default" w:ascii="Consolas" w:hAnsi="Consolas" w:eastAsia="Consolas"/>
+                <w:sz w:val="16"/>
+                <w:szCs w:val="16"/>
+              </w:rPr>
+            </w:pPr>
+            <w:r>
+              <w:rPr>
+                <w:rFonts w:hint="default" w:ascii="Consolas" w:hAnsi="Consolas" w:eastAsia="Consolas"/>
+                <w:color w:val="000000"/>
+                <w:sz w:val="16"/>
+                <w:szCs w:val="16"/>
+              </w:rPr>
+              <w:t>('RGB', 9, 2) : 0.9775</w:t>
+            </w:r>
+          </w:p>
+          <w:p>
+            <w:pPr>
+              <w:spacing w:beforeLines="0" w:afterLines="0"/>
+              <w:jc w:val="left"/>
+              <w:rPr>
+                <w:rFonts w:hint="default" w:ascii="Consolas" w:hAnsi="Consolas" w:eastAsia="Consolas"/>
+                <w:sz w:val="16"/>
+                <w:szCs w:val="16"/>
+              </w:rPr>
+            </w:pPr>
+            <w:r>
+              <w:rPr>
+                <w:rFonts w:hint="default" w:ascii="Consolas" w:hAnsi="Consolas" w:eastAsia="Consolas"/>
+                <w:color w:val="000000"/>
+                <w:sz w:val="16"/>
+                <w:szCs w:val="16"/>
+              </w:rPr>
+              <w:t>('RGB', 9, 'ALL') : 0.9803</w:t>
+            </w:r>
+          </w:p>
+          <w:p>
+            <w:pPr>
+              <w:spacing w:beforeLines="0" w:afterLines="0"/>
+              <w:jc w:val="left"/>
+              <w:rPr>
+                <w:rFonts w:hint="default" w:ascii="Consolas" w:hAnsi="Consolas" w:eastAsia="Consolas"/>
+                <w:sz w:val="16"/>
+                <w:szCs w:val="16"/>
+              </w:rPr>
+            </w:pPr>
+            <w:r>
+              <w:rPr>
+                <w:rFonts w:hint="default" w:ascii="Consolas" w:hAnsi="Consolas" w:eastAsia="Consolas"/>
+                <w:color w:val="000000"/>
+                <w:sz w:val="16"/>
+                <w:szCs w:val="16"/>
+              </w:rPr>
+              <w:t>('YCrCb', 9, 0) : 0.9834</w:t>
+            </w:r>
+          </w:p>
+          <w:p>
+            <w:pPr>
+              <w:spacing w:beforeLines="0" w:afterLines="0"/>
+              <w:jc w:val="left"/>
+              <w:rPr>
+                <w:rFonts w:hint="default" w:ascii="Consolas" w:hAnsi="Consolas" w:eastAsia="Consolas"/>
+                <w:sz w:val="16"/>
+                <w:szCs w:val="16"/>
+              </w:rPr>
+            </w:pPr>
+            <w:r>
+              <w:rPr>
+                <w:rFonts w:hint="default" w:ascii="Consolas" w:hAnsi="Consolas" w:eastAsia="Consolas"/>
+                <w:color w:val="000000"/>
+                <w:sz w:val="16"/>
+                <w:szCs w:val="16"/>
+              </w:rPr>
+              <w:t>('YCrCb', 9, 1) : 0.9693</w:t>
+            </w:r>
+          </w:p>
+          <w:p>
+            <w:pPr>
+              <w:spacing w:beforeLines="0" w:afterLines="0"/>
+              <w:jc w:val="left"/>
+              <w:rPr>
+                <w:rFonts w:hint="default" w:ascii="Consolas" w:hAnsi="Consolas" w:eastAsia="Consolas"/>
+                <w:sz w:val="16"/>
+                <w:szCs w:val="16"/>
+              </w:rPr>
+            </w:pPr>
+            <w:r>
+              <w:rPr>
+                <w:rFonts w:hint="default" w:ascii="Consolas" w:hAnsi="Consolas" w:eastAsia="Consolas"/>
+                <w:color w:val="000000"/>
+                <w:sz w:val="16"/>
+                <w:szCs w:val="16"/>
+              </w:rPr>
+              <w:t>('YCrCb', 9, 2) : 0.9634</w:t>
+            </w:r>
+          </w:p>
+          <w:p>
+            <w:pPr>
+              <w:spacing w:beforeLines="0" w:afterLines="0"/>
+              <w:jc w:val="left"/>
+              <w:rPr>
+                <w:rFonts w:hint="default" w:ascii="Consolas" w:hAnsi="Consolas" w:eastAsia="Consolas"/>
+                <w:sz w:val="16"/>
+                <w:szCs w:val="16"/>
+              </w:rPr>
+            </w:pPr>
+            <w:r>
+              <w:rPr>
+                <w:rFonts w:hint="default" w:ascii="Consolas" w:hAnsi="Consolas" w:eastAsia="Consolas"/>
+                <w:color w:val="000000"/>
+                <w:sz w:val="16"/>
+                <w:szCs w:val="16"/>
+              </w:rPr>
+              <w:t>('YCrCb', 9, 'ALL') : 0.9901</w:t>
+            </w:r>
+          </w:p>
+          <w:p>
+            <w:pPr>
+              <w:spacing w:beforeLines="0" w:afterLines="0"/>
+              <w:jc w:val="left"/>
+              <w:rPr>
+                <w:rFonts w:hint="default" w:ascii="Consolas" w:hAnsi="Consolas" w:eastAsia="Consolas"/>
+                <w:sz w:val="16"/>
+                <w:szCs w:val="16"/>
+              </w:rPr>
+            </w:pPr>
+            <w:r>
+              <w:rPr>
+                <w:rFonts w:hint="default" w:ascii="Consolas" w:hAnsi="Consolas" w:eastAsia="Consolas"/>
+                <w:color w:val="000000"/>
+                <w:sz w:val="16"/>
+                <w:szCs w:val="16"/>
+              </w:rPr>
+              <w:t>('YUV', 9, 0) : 0.9834</w:t>
+            </w:r>
+          </w:p>
+          <w:p>
+            <w:pPr>
+              <w:spacing w:beforeLines="0" w:afterLines="0"/>
+              <w:jc w:val="left"/>
+              <w:rPr>
+                <w:rFonts w:hint="default" w:ascii="Consolas" w:hAnsi="Consolas" w:eastAsia="Consolas"/>
+                <w:sz w:val="16"/>
+                <w:szCs w:val="16"/>
+              </w:rPr>
+            </w:pPr>
+            <w:r>
+              <w:rPr>
+                <w:rFonts w:hint="default" w:ascii="Consolas" w:hAnsi="Consolas" w:eastAsia="Consolas"/>
+                <w:color w:val="000000"/>
+                <w:sz w:val="16"/>
+                <w:szCs w:val="16"/>
+              </w:rPr>
+              <w:t>('YUV', 9, 1) : 0.9702</w:t>
+            </w:r>
+          </w:p>
+          <w:p>
+            <w:pPr>
+              <w:spacing w:beforeLines="0" w:afterLines="0"/>
+              <w:jc w:val="left"/>
+              <w:rPr>
+                <w:rFonts w:hint="default" w:ascii="Consolas" w:hAnsi="Consolas" w:eastAsia="Consolas"/>
+                <w:sz w:val="16"/>
+                <w:szCs w:val="16"/>
+              </w:rPr>
+            </w:pPr>
+            <w:r>
+              <w:rPr>
+                <w:rFonts w:hint="default" w:ascii="Consolas" w:hAnsi="Consolas" w:eastAsia="Consolas"/>
+                <w:color w:val="000000"/>
+                <w:sz w:val="16"/>
+                <w:szCs w:val="16"/>
+              </w:rPr>
+              <w:t>('YUV', 9, 2) : 0.9651</w:t>
+            </w:r>
+          </w:p>
+          <w:p>
+            <w:pPr>
+              <w:spacing w:beforeLines="0" w:afterLines="0"/>
+              <w:jc w:val="left"/>
+              <w:rPr>
+                <w:rFonts w:hint="default" w:ascii="Consolas" w:hAnsi="Consolas" w:eastAsia="Consolas"/>
+                <w:b/>
+                <w:bCs/>
+                <w:sz w:val="16"/>
+                <w:szCs w:val="16"/>
+                <w:highlight w:val="yellow"/>
+              </w:rPr>
+            </w:pPr>
+            <w:r>
+              <w:rPr>
+                <w:rFonts w:hint="default" w:ascii="Consolas" w:hAnsi="Consolas" w:eastAsia="Consolas"/>
+                <w:b/>
+                <w:bCs/>
+                <w:color w:val="000000"/>
+                <w:sz w:val="16"/>
+                <w:szCs w:val="16"/>
+                <w:highlight w:val="yellow"/>
+              </w:rPr>
+              <w:t>('YUV', 9, 'ALL') : 0.9935</w:t>
+            </w:r>
+          </w:p>
+          <w:p>
+            <w:pPr>
+              <w:spacing w:beforeLines="0" w:afterLines="0"/>
+              <w:jc w:val="left"/>
+              <w:rPr>
+                <w:rFonts w:hint="default" w:ascii="Consolas" w:hAnsi="Consolas" w:eastAsia="Consolas"/>
+                <w:sz w:val="16"/>
+                <w:szCs w:val="16"/>
+              </w:rPr>
+            </w:pPr>
+            <w:r>
+              <w:rPr>
+                <w:rFonts w:hint="default" w:ascii="Consolas" w:hAnsi="Consolas" w:eastAsia="Consolas"/>
+                <w:color w:val="000000"/>
+                <w:sz w:val="16"/>
+                <w:szCs w:val="16"/>
+              </w:rPr>
+              <w:t>('HLS', 9, 0) : 0.9609</w:t>
+            </w:r>
+          </w:p>
+          <w:p>
+            <w:pPr>
+              <w:spacing w:beforeLines="0" w:afterLines="0"/>
+              <w:jc w:val="left"/>
+              <w:rPr>
+                <w:rFonts w:hint="default" w:ascii="Consolas" w:hAnsi="Consolas" w:eastAsia="Consolas"/>
+                <w:sz w:val="16"/>
+                <w:szCs w:val="16"/>
+              </w:rPr>
+            </w:pPr>
+            <w:r>
+              <w:rPr>
+                <w:rFonts w:hint="default" w:ascii="Consolas" w:hAnsi="Consolas" w:eastAsia="Consolas"/>
+                <w:color w:val="000000"/>
+                <w:sz w:val="16"/>
+                <w:szCs w:val="16"/>
+              </w:rPr>
+              <w:t>('HLS', 9, 1) : 0.9845</w:t>
+            </w:r>
+          </w:p>
+          <w:p>
+            <w:pPr>
+              <w:spacing w:beforeLines="0" w:afterLines="0"/>
+              <w:jc w:val="left"/>
+              <w:rPr>
+                <w:rFonts w:hint="default" w:ascii="Consolas" w:hAnsi="Consolas" w:eastAsia="Consolas"/>
+                <w:sz w:val="16"/>
+                <w:szCs w:val="16"/>
+              </w:rPr>
+            </w:pPr>
+            <w:r>
+              <w:rPr>
+                <w:rFonts w:hint="default" w:ascii="Consolas" w:hAnsi="Consolas" w:eastAsia="Consolas"/>
+                <w:color w:val="000000"/>
+                <w:sz w:val="16"/>
+                <w:szCs w:val="16"/>
+              </w:rPr>
+              <w:t>('HLS', 9, 2) : 0.9623</w:t>
+            </w:r>
+          </w:p>
+          <w:p>
+            <w:pPr>
+              <w:spacing w:beforeLines="0" w:afterLines="0"/>
+              <w:jc w:val="left"/>
+              <w:rPr>
+                <w:rFonts w:hint="default" w:ascii="Consolas" w:hAnsi="Consolas" w:eastAsia="Consolas"/>
+                <w:sz w:val="16"/>
+                <w:szCs w:val="16"/>
+              </w:rPr>
+            </w:pPr>
+            <w:r>
+              <w:rPr>
+                <w:rFonts w:hint="default" w:ascii="Consolas" w:hAnsi="Consolas" w:eastAsia="Consolas"/>
+                <w:color w:val="000000"/>
+                <w:sz w:val="16"/>
+                <w:szCs w:val="16"/>
+              </w:rPr>
+              <w:t>('HLS', 9, 'ALL') : 0.9899</w:t>
+            </w:r>
+          </w:p>
+          <w:p>
+            <w:pPr>
+              <w:spacing w:beforeLines="0" w:afterLines="0"/>
+              <w:jc w:val="left"/>
+              <w:rPr>
+                <w:rFonts w:hint="default" w:ascii="Consolas" w:hAnsi="Consolas" w:eastAsia="Consolas"/>
+                <w:sz w:val="16"/>
+                <w:szCs w:val="16"/>
+              </w:rPr>
+            </w:pPr>
+            <w:r>
+              <w:rPr>
+                <w:rFonts w:hint="default" w:ascii="Consolas" w:hAnsi="Consolas" w:eastAsia="Consolas"/>
+                <w:color w:val="000000"/>
+                <w:sz w:val="16"/>
+                <w:szCs w:val="16"/>
+              </w:rPr>
+              <w:t>('LUV', 9, 0) : 0.9837</w:t>
+            </w:r>
+          </w:p>
+          <w:p>
+            <w:pPr>
+              <w:spacing w:beforeLines="0" w:afterLines="0"/>
+              <w:jc w:val="left"/>
+              <w:rPr>
+                <w:rFonts w:hint="default" w:ascii="Consolas" w:hAnsi="Consolas" w:eastAsia="Consolas"/>
+                <w:sz w:val="16"/>
+                <w:szCs w:val="16"/>
+              </w:rPr>
+            </w:pPr>
+            <w:r>
+              <w:rPr>
+                <w:rFonts w:hint="default" w:ascii="Consolas" w:hAnsi="Consolas" w:eastAsia="Consolas"/>
+                <w:color w:val="000000"/>
+                <w:sz w:val="16"/>
+                <w:szCs w:val="16"/>
+              </w:rPr>
+              <w:t>('LUV', 9, 1) : 0.971</w:t>
+            </w:r>
+          </w:p>
+          <w:p>
+            <w:pPr>
+              <w:spacing w:beforeLines="0" w:afterLines="0"/>
+              <w:jc w:val="left"/>
+              <w:rPr>
+                <w:rFonts w:hint="default" w:ascii="Consolas" w:hAnsi="Consolas" w:eastAsia="Consolas"/>
+                <w:sz w:val="16"/>
+                <w:szCs w:val="16"/>
+              </w:rPr>
+            </w:pPr>
+            <w:r>
+              <w:rPr>
+                <w:rFonts w:hint="default" w:ascii="Consolas" w:hAnsi="Consolas" w:eastAsia="Consolas"/>
+                <w:color w:val="000000"/>
+                <w:sz w:val="16"/>
+                <w:szCs w:val="16"/>
+              </w:rPr>
+              <w:t>('LUV', 9, 2) : 0.9654</w:t>
+            </w:r>
+          </w:p>
+          <w:p>
+            <w:pPr>
+              <w:spacing w:beforeLines="0" w:afterLines="0"/>
+              <w:jc w:val="left"/>
+              <w:rPr>
+                <w:rFonts w:hint="default" w:ascii="Consolas" w:hAnsi="Consolas" w:eastAsia="Consolas"/>
+                <w:sz w:val="16"/>
+                <w:szCs w:val="16"/>
+              </w:rPr>
+            </w:pPr>
+            <w:r>
+              <w:rPr>
+                <w:rFonts w:hint="default" w:ascii="Consolas" w:hAnsi="Consolas" w:eastAsia="Consolas"/>
+                <w:color w:val="000000"/>
+                <w:sz w:val="16"/>
+                <w:szCs w:val="16"/>
+              </w:rPr>
+              <w:t>('LUV', 9, 'ALL') : 0.9913</w:t>
+            </w:r>
+          </w:p>
+          <w:p>
+            <w:pPr>
+              <w:spacing w:beforeLines="0" w:afterLines="0"/>
+              <w:jc w:val="left"/>
+              <w:rPr>
+                <w:rFonts w:hint="default" w:ascii="Consolas" w:hAnsi="Consolas" w:eastAsia="Consolas"/>
+                <w:sz w:val="16"/>
+                <w:szCs w:val="16"/>
+              </w:rPr>
+            </w:pPr>
+            <w:r>
+              <w:rPr>
+                <w:rFonts w:hint="default" w:ascii="Consolas" w:hAnsi="Consolas" w:eastAsia="Consolas"/>
+                <w:color w:val="000000"/>
+                <w:sz w:val="16"/>
+                <w:szCs w:val="16"/>
+              </w:rPr>
+              <w:t>('HSV', 9, 0) : 0.9735</w:t>
+            </w:r>
+          </w:p>
+          <w:p>
+            <w:pPr>
+              <w:spacing w:beforeLines="0" w:afterLines="0"/>
+              <w:jc w:val="left"/>
+              <w:rPr>
+                <w:rFonts w:hint="default" w:ascii="Consolas" w:hAnsi="Consolas" w:eastAsia="Consolas"/>
+                <w:sz w:val="16"/>
+                <w:szCs w:val="16"/>
+              </w:rPr>
+            </w:pPr>
+            <w:r>
+              <w:rPr>
+                <w:rFonts w:hint="default" w:ascii="Consolas" w:hAnsi="Consolas" w:eastAsia="Consolas"/>
+                <w:color w:val="000000"/>
+                <w:sz w:val="16"/>
+                <w:szCs w:val="16"/>
+              </w:rPr>
+              <w:t>('HSV', 9, 1) : 0.9713</w:t>
+            </w:r>
+          </w:p>
+          <w:p>
+            <w:pPr>
+              <w:spacing w:beforeLines="0" w:afterLines="0"/>
+              <w:jc w:val="left"/>
+              <w:rPr>
+                <w:rFonts w:hint="default" w:ascii="Consolas" w:hAnsi="Consolas" w:eastAsia="Consolas"/>
+                <w:sz w:val="16"/>
+                <w:szCs w:val="16"/>
+              </w:rPr>
+            </w:pPr>
+            <w:r>
+              <w:rPr>
+                <w:rFonts w:hint="default" w:ascii="Consolas" w:hAnsi="Consolas" w:eastAsia="Consolas"/>
+                <w:color w:val="000000"/>
+                <w:sz w:val="16"/>
+                <w:szCs w:val="16"/>
+              </w:rPr>
+              <w:t>('HSV', 9, 2) : 0.9879</w:t>
+            </w:r>
+          </w:p>
+          <w:p>
+            <w:pPr>
+              <w:rPr>
+                <w:rFonts w:hint="default"/>
+                <w:sz w:val="16"/>
+                <w:szCs w:val="16"/>
+                <w:lang w:val="de-DE"/>
+              </w:rPr>
+            </w:pPr>
+            <w:r>
+              <w:rPr>
+                <w:rFonts w:hint="default" w:ascii="Consolas" w:hAnsi="Consolas" w:eastAsia="Consolas"/>
+                <w:color w:val="000000"/>
+                <w:sz w:val="16"/>
+                <w:szCs w:val="16"/>
+              </w:rPr>
+              <w:t>('HSV', 9, 'ALL') : 0.9916</w:t>
+            </w:r>
+          </w:p>
+          <w:p>
+            <w:pPr>
+              <w:rPr>
+                <w:rFonts w:hint="default"/>
+                <w:sz w:val="16"/>
+                <w:szCs w:val="16"/>
+                <w:vertAlign w:val="baseline"/>
+                <w:lang w:val="de-DE"/>
+              </w:rPr>
+            </w:pPr>
+          </w:p>
+        </w:tc>
+        <w:tc>
+          <w:tcPr>
+            <w:tcW w:w="2952" w:type="dxa"/>
+          </w:tcPr>
+          <w:p>
+            <w:pPr>
+              <w:spacing w:beforeLines="0" w:afterLines="0"/>
+              <w:jc w:val="left"/>
+              <w:rPr>
+                <w:rFonts w:hint="default" w:ascii="Consolas" w:hAnsi="Consolas" w:eastAsia="Consolas"/>
+                <w:sz w:val="16"/>
+                <w:szCs w:val="16"/>
+              </w:rPr>
+            </w:pPr>
+            <w:r>
+              <w:rPr>
+                <w:rFonts w:hint="default" w:ascii="Consolas" w:hAnsi="Consolas" w:eastAsia="Consolas"/>
+                <w:color w:val="000000"/>
+                <w:sz w:val="16"/>
+                <w:szCs w:val="16"/>
+              </w:rPr>
+              <w:t>('RGB', 9, 0) : 0.9789</w:t>
+            </w:r>
+          </w:p>
+          <w:p>
+            <w:pPr>
+              <w:spacing w:beforeLines="0" w:afterLines="0"/>
+              <w:jc w:val="left"/>
+              <w:rPr>
+                <w:rFonts w:hint="default" w:ascii="Consolas" w:hAnsi="Consolas" w:eastAsia="Consolas"/>
+                <w:sz w:val="16"/>
+                <w:szCs w:val="16"/>
+              </w:rPr>
+            </w:pPr>
+            <w:r>
+              <w:rPr>
+                <w:rFonts w:hint="default" w:ascii="Consolas" w:hAnsi="Consolas" w:eastAsia="Consolas"/>
+                <w:color w:val="000000"/>
+                <w:sz w:val="16"/>
+                <w:szCs w:val="16"/>
+              </w:rPr>
+              <w:t>('RGB', 9, 1) : 0.9786</w:t>
+            </w:r>
+          </w:p>
+          <w:p>
+            <w:pPr>
+              <w:spacing w:beforeLines="0" w:afterLines="0"/>
+              <w:jc w:val="left"/>
+              <w:rPr>
+                <w:rFonts w:hint="default" w:ascii="Consolas" w:hAnsi="Consolas" w:eastAsia="Consolas"/>
+                <w:sz w:val="16"/>
+                <w:szCs w:val="16"/>
+              </w:rPr>
+            </w:pPr>
+            <w:r>
+              <w:rPr>
+                <w:rFonts w:hint="default" w:ascii="Consolas" w:hAnsi="Consolas" w:eastAsia="Consolas"/>
+                <w:color w:val="000000"/>
+                <w:sz w:val="16"/>
+                <w:szCs w:val="16"/>
+              </w:rPr>
+              <w:t>('RGB', 9, 2) : 0.9806</w:t>
+            </w:r>
+          </w:p>
+          <w:p>
+            <w:pPr>
+              <w:spacing w:beforeLines="0" w:afterLines="0"/>
+              <w:jc w:val="left"/>
+              <w:rPr>
+                <w:rFonts w:hint="default" w:ascii="Consolas" w:hAnsi="Consolas" w:eastAsia="Consolas"/>
+                <w:sz w:val="16"/>
+                <w:szCs w:val="16"/>
+              </w:rPr>
+            </w:pPr>
+            <w:r>
+              <w:rPr>
+                <w:rFonts w:hint="default" w:ascii="Consolas" w:hAnsi="Consolas" w:eastAsia="Consolas"/>
+                <w:color w:val="000000"/>
+                <w:sz w:val="16"/>
+                <w:szCs w:val="16"/>
+              </w:rPr>
+              <w:t>('RGB', 9, 'ALL') : 0.9811</w:t>
+            </w:r>
+          </w:p>
+          <w:p>
+            <w:pPr>
+              <w:spacing w:beforeLines="0" w:afterLines="0"/>
+              <w:jc w:val="left"/>
+              <w:rPr>
+                <w:rFonts w:hint="default" w:ascii="Consolas" w:hAnsi="Consolas" w:eastAsia="Consolas"/>
+                <w:sz w:val="16"/>
+                <w:szCs w:val="16"/>
+              </w:rPr>
+            </w:pPr>
+            <w:r>
+              <w:rPr>
+                <w:rFonts w:hint="default" w:ascii="Consolas" w:hAnsi="Consolas" w:eastAsia="Consolas"/>
+                <w:color w:val="000000"/>
+                <w:sz w:val="16"/>
+                <w:szCs w:val="16"/>
+              </w:rPr>
+              <w:t>('YCrCb', 9, 0) : 0.984</w:t>
+            </w:r>
+          </w:p>
+          <w:p>
+            <w:pPr>
+              <w:spacing w:beforeLines="0" w:afterLines="0"/>
+              <w:jc w:val="left"/>
+              <w:rPr>
+                <w:rFonts w:hint="default" w:ascii="Consolas" w:hAnsi="Consolas" w:eastAsia="Consolas"/>
+                <w:sz w:val="16"/>
+                <w:szCs w:val="16"/>
+              </w:rPr>
+            </w:pPr>
+            <w:r>
+              <w:rPr>
+                <w:rFonts w:hint="default" w:ascii="Consolas" w:hAnsi="Consolas" w:eastAsia="Consolas"/>
+                <w:color w:val="000000"/>
+                <w:sz w:val="16"/>
+                <w:szCs w:val="16"/>
+              </w:rPr>
+              <w:t>('YCrCb', 9, 1) : 0.9668</w:t>
+            </w:r>
+          </w:p>
+          <w:p>
+            <w:pPr>
+              <w:spacing w:beforeLines="0" w:afterLines="0"/>
+              <w:jc w:val="left"/>
+              <w:rPr>
+                <w:rFonts w:hint="default" w:ascii="Consolas" w:hAnsi="Consolas" w:eastAsia="Consolas"/>
+                <w:sz w:val="16"/>
+                <w:szCs w:val="16"/>
+              </w:rPr>
+            </w:pPr>
+            <w:r>
+              <w:rPr>
+                <w:rFonts w:hint="default" w:ascii="Consolas" w:hAnsi="Consolas" w:eastAsia="Consolas"/>
+                <w:color w:val="000000"/>
+                <w:sz w:val="16"/>
+                <w:szCs w:val="16"/>
+              </w:rPr>
+              <w:t>('YCrCb', 9, 2) : 0.9704</w:t>
+            </w:r>
+          </w:p>
+          <w:p>
+            <w:pPr>
+              <w:spacing w:beforeLines="0" w:afterLines="0"/>
+              <w:jc w:val="left"/>
+              <w:rPr>
+                <w:rFonts w:hint="default" w:ascii="Consolas" w:hAnsi="Consolas" w:eastAsia="Consolas"/>
+                <w:sz w:val="16"/>
+                <w:szCs w:val="16"/>
+              </w:rPr>
+            </w:pPr>
+            <w:r>
+              <w:rPr>
+                <w:rFonts w:hint="default" w:ascii="Consolas" w:hAnsi="Consolas" w:eastAsia="Consolas"/>
+                <w:color w:val="000000"/>
+                <w:sz w:val="16"/>
+                <w:szCs w:val="16"/>
+              </w:rPr>
+              <w:t>('YCrCb', 9, 'ALL') : 0.9916</w:t>
+            </w:r>
+          </w:p>
+          <w:p>
+            <w:pPr>
+              <w:spacing w:beforeLines="0" w:afterLines="0"/>
+              <w:jc w:val="left"/>
+              <w:rPr>
+                <w:rFonts w:hint="default" w:ascii="Consolas" w:hAnsi="Consolas" w:eastAsia="Consolas"/>
+                <w:sz w:val="16"/>
+                <w:szCs w:val="16"/>
+              </w:rPr>
+            </w:pPr>
+            <w:r>
+              <w:rPr>
+                <w:rFonts w:hint="default" w:ascii="Consolas" w:hAnsi="Consolas" w:eastAsia="Consolas"/>
+                <w:color w:val="000000"/>
+                <w:sz w:val="16"/>
+                <w:szCs w:val="16"/>
+              </w:rPr>
+              <w:t>('YUV', 9, 0) : 0.9842</w:t>
+            </w:r>
+          </w:p>
+          <w:p>
+            <w:pPr>
+              <w:spacing w:beforeLines="0" w:afterLines="0"/>
+              <w:jc w:val="left"/>
+              <w:rPr>
+                <w:rFonts w:hint="default" w:ascii="Consolas" w:hAnsi="Consolas" w:eastAsia="Consolas"/>
+                <w:sz w:val="16"/>
+                <w:szCs w:val="16"/>
+              </w:rPr>
+            </w:pPr>
+            <w:r>
+              <w:rPr>
+                <w:rFonts w:hint="default" w:ascii="Consolas" w:hAnsi="Consolas" w:eastAsia="Consolas"/>
+                <w:color w:val="000000"/>
+                <w:sz w:val="16"/>
+                <w:szCs w:val="16"/>
+              </w:rPr>
+              <w:t>('YUV', 9, 1) : 0.9752</w:t>
+            </w:r>
+          </w:p>
+          <w:p>
+            <w:pPr>
+              <w:spacing w:beforeLines="0" w:afterLines="0"/>
+              <w:jc w:val="left"/>
+              <w:rPr>
+                <w:rFonts w:hint="default" w:ascii="Consolas" w:hAnsi="Consolas" w:eastAsia="Consolas"/>
+                <w:sz w:val="16"/>
+                <w:szCs w:val="16"/>
+              </w:rPr>
+            </w:pPr>
+            <w:r>
+              <w:rPr>
+                <w:rFonts w:hint="default" w:ascii="Consolas" w:hAnsi="Consolas" w:eastAsia="Consolas"/>
+                <w:color w:val="000000"/>
+                <w:sz w:val="16"/>
+                <w:szCs w:val="16"/>
+              </w:rPr>
+              <w:t>('YUV', 9, 2) : 0.9617</w:t>
+            </w:r>
+          </w:p>
+          <w:p>
+            <w:pPr>
+              <w:spacing w:beforeLines="0" w:afterLines="0"/>
+              <w:jc w:val="left"/>
+              <w:rPr>
+                <w:rFonts w:hint="default" w:ascii="Consolas" w:hAnsi="Consolas" w:eastAsia="Consolas"/>
+                <w:sz w:val="16"/>
+                <w:szCs w:val="16"/>
+              </w:rPr>
+            </w:pPr>
+            <w:r>
+              <w:rPr>
+                <w:rFonts w:hint="default" w:ascii="Consolas" w:hAnsi="Consolas" w:eastAsia="Consolas"/>
+                <w:color w:val="000000"/>
+                <w:sz w:val="16"/>
+                <w:szCs w:val="16"/>
+              </w:rPr>
+              <w:t>('YUV', 9, 'ALL') : 0.993</w:t>
+            </w:r>
+          </w:p>
+          <w:p>
+            <w:pPr>
+              <w:spacing w:beforeLines="0" w:afterLines="0"/>
+              <w:jc w:val="left"/>
+              <w:rPr>
+                <w:rFonts w:hint="default" w:ascii="Consolas" w:hAnsi="Consolas" w:eastAsia="Consolas"/>
+                <w:sz w:val="16"/>
+                <w:szCs w:val="16"/>
+              </w:rPr>
+            </w:pPr>
+            <w:r>
+              <w:rPr>
+                <w:rFonts w:hint="default" w:ascii="Consolas" w:hAnsi="Consolas" w:eastAsia="Consolas"/>
+                <w:color w:val="000000"/>
+                <w:sz w:val="16"/>
+                <w:szCs w:val="16"/>
+              </w:rPr>
+              <w:t>('HLS', 9, 0) : 0.9704</w:t>
+            </w:r>
+          </w:p>
+          <w:p>
+            <w:pPr>
+              <w:spacing w:beforeLines="0" w:afterLines="0"/>
+              <w:jc w:val="left"/>
+              <w:rPr>
+                <w:rFonts w:hint="default" w:ascii="Consolas" w:hAnsi="Consolas" w:eastAsia="Consolas"/>
+                <w:sz w:val="16"/>
+                <w:szCs w:val="16"/>
+              </w:rPr>
+            </w:pPr>
+            <w:r>
+              <w:rPr>
+                <w:rFonts w:hint="default" w:ascii="Consolas" w:hAnsi="Consolas" w:eastAsia="Consolas"/>
+                <w:color w:val="000000"/>
+                <w:sz w:val="16"/>
+                <w:szCs w:val="16"/>
+              </w:rPr>
+              <w:t>('HLS', 9, 1) : 0.9851</w:t>
+            </w:r>
+          </w:p>
+          <w:p>
+            <w:pPr>
+              <w:spacing w:beforeLines="0" w:afterLines="0"/>
+              <w:jc w:val="left"/>
+              <w:rPr>
+                <w:rFonts w:hint="default" w:ascii="Consolas" w:hAnsi="Consolas" w:eastAsia="Consolas"/>
+                <w:sz w:val="16"/>
+                <w:szCs w:val="16"/>
+              </w:rPr>
+            </w:pPr>
+            <w:r>
+              <w:rPr>
+                <w:rFonts w:hint="default" w:ascii="Consolas" w:hAnsi="Consolas" w:eastAsia="Consolas"/>
+                <w:color w:val="000000"/>
+                <w:sz w:val="16"/>
+                <w:szCs w:val="16"/>
+              </w:rPr>
+              <w:t>('HLS', 9, 2) : 0.9657</w:t>
+            </w:r>
+          </w:p>
+          <w:p>
+            <w:pPr>
+              <w:spacing w:beforeLines="0" w:afterLines="0"/>
+              <w:jc w:val="left"/>
+              <w:rPr>
+                <w:rFonts w:hint="default" w:ascii="Consolas" w:hAnsi="Consolas" w:eastAsia="Consolas"/>
+                <w:b/>
+                <w:bCs/>
+                <w:sz w:val="16"/>
+                <w:szCs w:val="16"/>
+                <w:highlight w:val="yellow"/>
+              </w:rPr>
+            </w:pPr>
+            <w:r>
+              <w:rPr>
+                <w:rFonts w:hint="default" w:ascii="Consolas" w:hAnsi="Consolas" w:eastAsia="Consolas"/>
+                <w:b/>
+                <w:bCs/>
+                <w:color w:val="000000"/>
+                <w:sz w:val="16"/>
+                <w:szCs w:val="16"/>
+                <w:highlight w:val="yellow"/>
+              </w:rPr>
+              <w:t>('HLS', 9, 'ALL') : 0.9935</w:t>
+            </w:r>
+          </w:p>
+          <w:p>
+            <w:pPr>
+              <w:spacing w:beforeLines="0" w:afterLines="0"/>
+              <w:jc w:val="left"/>
+              <w:rPr>
+                <w:rFonts w:hint="default" w:ascii="Consolas" w:hAnsi="Consolas" w:eastAsia="Consolas"/>
+                <w:sz w:val="16"/>
+                <w:szCs w:val="16"/>
+              </w:rPr>
+            </w:pPr>
+            <w:r>
+              <w:rPr>
+                <w:rFonts w:hint="default" w:ascii="Consolas" w:hAnsi="Consolas" w:eastAsia="Consolas"/>
+                <w:color w:val="000000"/>
+                <w:sz w:val="16"/>
+                <w:szCs w:val="16"/>
+              </w:rPr>
+              <w:t>('LUV', 9, 0) : 0.9837</w:t>
+            </w:r>
+          </w:p>
+          <w:p>
+            <w:pPr>
+              <w:spacing w:beforeLines="0" w:afterLines="0"/>
+              <w:jc w:val="left"/>
+              <w:rPr>
+                <w:rFonts w:hint="default" w:ascii="Consolas" w:hAnsi="Consolas" w:eastAsia="Consolas"/>
+                <w:sz w:val="16"/>
+                <w:szCs w:val="16"/>
+              </w:rPr>
+            </w:pPr>
+            <w:r>
+              <w:rPr>
+                <w:rFonts w:hint="default" w:ascii="Consolas" w:hAnsi="Consolas" w:eastAsia="Consolas"/>
+                <w:color w:val="000000"/>
+                <w:sz w:val="16"/>
+                <w:szCs w:val="16"/>
+              </w:rPr>
+              <w:t>('LUV', 9, 1) : 0.9738</w:t>
+            </w:r>
+          </w:p>
+          <w:p>
+            <w:pPr>
+              <w:spacing w:beforeLines="0" w:afterLines="0"/>
+              <w:jc w:val="left"/>
+              <w:rPr>
+                <w:rFonts w:hint="default" w:ascii="Consolas" w:hAnsi="Consolas" w:eastAsia="Consolas"/>
+                <w:sz w:val="16"/>
+                <w:szCs w:val="16"/>
+              </w:rPr>
+            </w:pPr>
+            <w:r>
+              <w:rPr>
+                <w:rFonts w:hint="default" w:ascii="Consolas" w:hAnsi="Consolas" w:eastAsia="Consolas"/>
+                <w:color w:val="000000"/>
+                <w:sz w:val="16"/>
+                <w:szCs w:val="16"/>
+              </w:rPr>
+              <w:t>('LUV', 9, 2) : 0.9648</w:t>
+            </w:r>
+          </w:p>
+          <w:p>
+            <w:pPr>
+              <w:spacing w:beforeLines="0" w:afterLines="0"/>
+              <w:jc w:val="left"/>
+              <w:rPr>
+                <w:rFonts w:hint="default" w:ascii="Consolas" w:hAnsi="Consolas" w:eastAsia="Consolas"/>
+                <w:sz w:val="16"/>
+                <w:szCs w:val="16"/>
+              </w:rPr>
+            </w:pPr>
+            <w:r>
+              <w:rPr>
+                <w:rFonts w:hint="default" w:ascii="Consolas" w:hAnsi="Consolas" w:eastAsia="Consolas"/>
+                <w:color w:val="000000"/>
+                <w:sz w:val="16"/>
+                <w:szCs w:val="16"/>
+              </w:rPr>
+              <w:t>('LUV', 9, 'ALL') : 0.9924</w:t>
+            </w:r>
+          </w:p>
+          <w:p>
+            <w:pPr>
+              <w:spacing w:beforeLines="0" w:afterLines="0"/>
+              <w:jc w:val="left"/>
+              <w:rPr>
+                <w:rFonts w:hint="default" w:ascii="Consolas" w:hAnsi="Consolas" w:eastAsia="Consolas"/>
+                <w:sz w:val="16"/>
+                <w:szCs w:val="16"/>
+              </w:rPr>
+            </w:pPr>
+            <w:r>
+              <w:rPr>
+                <w:rFonts w:hint="default" w:ascii="Consolas" w:hAnsi="Consolas" w:eastAsia="Consolas"/>
+                <w:color w:val="000000"/>
+                <w:sz w:val="16"/>
+                <w:szCs w:val="16"/>
+              </w:rPr>
+              <w:t>('HSV', 9, 0) : 0.964</w:t>
+            </w:r>
+          </w:p>
+          <w:p>
+            <w:pPr>
+              <w:spacing w:beforeLines="0" w:afterLines="0"/>
+              <w:jc w:val="left"/>
+              <w:rPr>
+                <w:rFonts w:hint="default" w:ascii="Consolas" w:hAnsi="Consolas" w:eastAsia="Consolas"/>
+                <w:sz w:val="16"/>
+                <w:szCs w:val="16"/>
+              </w:rPr>
+            </w:pPr>
+            <w:r>
+              <w:rPr>
+                <w:rFonts w:hint="default" w:ascii="Consolas" w:hAnsi="Consolas" w:eastAsia="Consolas"/>
+                <w:color w:val="000000"/>
+                <w:sz w:val="16"/>
+                <w:szCs w:val="16"/>
+              </w:rPr>
+              <w:t>('HSV', 9, 1) : 0.9752</w:t>
+            </w:r>
+          </w:p>
+          <w:p>
+            <w:pPr>
+              <w:spacing w:beforeLines="0" w:afterLines="0"/>
+              <w:jc w:val="left"/>
+              <w:rPr>
+                <w:rFonts w:hint="default" w:ascii="Consolas" w:hAnsi="Consolas" w:eastAsia="Consolas"/>
+                <w:sz w:val="16"/>
+                <w:szCs w:val="16"/>
+              </w:rPr>
+            </w:pPr>
+            <w:r>
+              <w:rPr>
+                <w:rFonts w:hint="default" w:ascii="Consolas" w:hAnsi="Consolas" w:eastAsia="Consolas"/>
+                <w:color w:val="000000"/>
+                <w:sz w:val="16"/>
+                <w:szCs w:val="16"/>
+              </w:rPr>
+              <w:t>('HSV', 9, 2) : 0.984</w:t>
+            </w:r>
+          </w:p>
+          <w:p>
+            <w:pPr>
+              <w:rPr>
+                <w:rFonts w:hint="default"/>
+                <w:sz w:val="16"/>
+                <w:szCs w:val="16"/>
+                <w:vertAlign w:val="baseline"/>
+                <w:lang w:val="de-DE"/>
+              </w:rPr>
+            </w:pPr>
+            <w:r>
+              <w:rPr>
+                <w:rFonts w:hint="default" w:ascii="Consolas" w:hAnsi="Consolas" w:eastAsia="Consolas"/>
+                <w:color w:val="000000"/>
+                <w:sz w:val="16"/>
+                <w:szCs w:val="16"/>
+              </w:rPr>
+              <w:t>('HSV', 9, 'ALL') : 0.9896</w:t>
+            </w:r>
+          </w:p>
+        </w:tc>
+        <w:tc>
+          <w:tcPr>
+            <w:tcW w:w="2952" w:type="dxa"/>
+          </w:tcPr>
+          <w:p>
+            <w:pPr>
+              <w:rPr>
+                <w:rFonts w:hint="default" w:ascii="Consolas" w:hAnsi="Consolas" w:eastAsia="Consolas"/>
+                <w:color w:val="000000"/>
+                <w:sz w:val="16"/>
+                <w:szCs w:val="16"/>
+              </w:rPr>
+            </w:pPr>
+          </w:p>
+        </w:tc>
+      </w:tr>
+      <w:tr>
+        <w:tblPrEx>
+          <w:tblBorders>
+            <w:top w:val="single" w:color="auto" w:sz="4" w:space="0"/>
+            <w:left w:val="single" w:color="auto" w:sz="4" w:space="0"/>
+            <w:bottom w:val="single" w:color="auto" w:sz="4" w:space="0"/>
+            <w:right w:val="single" w:color="auto" w:sz="4" w:space="0"/>
+            <w:insideH w:val="single" w:color="auto" w:sz="4" w:space="0"/>
+            <w:insideV w:val="single" w:color="auto" w:sz="4" w:space="0"/>
+          </w:tblBorders>
+          <w:tblLayout w:type="fixed"/>
+          <w:tblCellMar>
+            <w:left w:w="108" w:type="dxa"/>
+            <w:right w:w="108" w:type="dxa"/>
+          </w:tblCellMar>
+        </w:tblPrEx>
+        <w:tc>
+          <w:tcPr>
+            <w:tcW w:w="2952" w:type="dxa"/>
+          </w:tcPr>
+          <w:p>
+            <w:pPr>
+              <w:rPr>
+                <w:rFonts w:hint="default"/>
+                <w:vertAlign w:val="baseline"/>
+                <w:lang w:val="de-DE"/>
+              </w:rPr>
+            </w:pPr>
+          </w:p>
+        </w:tc>
+        <w:tc>
+          <w:tcPr>
+            <w:tcW w:w="2952" w:type="dxa"/>
+          </w:tcPr>
+          <w:p>
+            <w:pPr>
+              <w:rPr>
+                <w:rFonts w:hint="default"/>
+                <w:vertAlign w:val="baseline"/>
+                <w:lang w:val="de-DE"/>
+              </w:rPr>
+            </w:pPr>
+          </w:p>
+        </w:tc>
+        <w:tc>
+          <w:tcPr>
+            <w:tcW w:w="2952" w:type="dxa"/>
+          </w:tcPr>
+          <w:p>
+            <w:pPr>
+              <w:rPr>
+                <w:rFonts w:hint="default"/>
+                <w:vertAlign w:val="baseline"/>
+                <w:lang w:val="de-DE"/>
+              </w:rPr>
+            </w:pPr>
+          </w:p>
+        </w:tc>
+      </w:tr>
+    </w:tbl>
+    <w:p>
+      <w:pPr>
+        <w:rPr>
+          <w:rFonts w:hint="default"/>
+          <w:lang w:val="de-DE"/>
+        </w:rPr>
+      </w:pPr>
+    </w:p>
+    <w:p>
+      <w:pPr>
+        <w:rPr>
+          <w:rFonts w:hint="default"/>
+          <w:lang w:val="de-DE"/>
+        </w:rPr>
+      </w:pPr>
+    </w:p>
+    <w:p>
+      <w:pPr>
+        <w:rPr>
+          <w:rFonts w:hint="default"/>
         </w:rPr>
       </w:pPr>
     </w:p>
@@ -1258,6 +2479,30 @@
       <w:pPr>
         <w:rPr>
           <w:rFonts w:hint="default"/>
+          <w:lang w:val="de-DE"/>
+        </w:rPr>
+      </w:pPr>
+      <w:r>
+        <w:rPr>
+          <w:rFonts w:hint="default"/>
+          <w:lang w:val="de-DE"/>
+        </w:rPr>
+        <w:t>Output from training:</w:t>
+      </w:r>
+    </w:p>
+    <w:p>
+      <w:pPr>
+        <w:rPr>
+          <w:rFonts w:hint="default"/>
+          <w:lang w:val="de-DE"/>
+        </w:rPr>
+      </w:pPr>
+    </w:p>
+    <w:p>
+      <w:pPr>
+        <w:rPr>
+          <w:rFonts w:hint="default"/>
+          <w:lang w:val="de-DE"/>
         </w:rPr>
       </w:pPr>
     </w:p>
@@ -1528,6 +2773,7 @@
     <w:p>
       <w:pPr>
         <w:numPr>
+          <w:ilvl w:val="0"/>
           <w:numId w:val="0"/>
         </w:numPr>
         <w:rPr>
@@ -1539,6 +2785,7 @@
     <w:p>
       <w:pPr>
         <w:numPr>
+          <w:ilvl w:val="0"/>
           <w:numId w:val="0"/>
         </w:numPr>
         <w:rPr>
@@ -1711,6 +2958,7 @@
     <w:p>
       <w:pPr>
         <w:numPr>
+          <w:ilvl w:val="0"/>
           <w:numId w:val="0"/>
         </w:numPr>
         <w:rPr>
@@ -1722,6 +2970,7 @@
     <w:p>
       <w:pPr>
         <w:numPr>
+          <w:ilvl w:val="0"/>
           <w:numId w:val="0"/>
         </w:numPr>
         <w:rPr>
@@ -2051,6 +3300,7 @@
     <w:p>
       <w:pPr>
         <w:numPr>
+          <w:ilvl w:val="0"/>
           <w:numId w:val="0"/>
         </w:numPr>
         <w:rPr>
@@ -2062,6 +3312,7 @@
     <w:p>
       <w:pPr>
         <w:numPr>
+          <w:ilvl w:val="0"/>
           <w:numId w:val="0"/>
         </w:numPr>
         <w:rPr>
@@ -2073,6 +3324,7 @@
     <w:p>
       <w:pPr>
         <w:numPr>
+          <w:ilvl w:val="0"/>
           <w:numId w:val="0"/>
         </w:numPr>
         <w:rPr>
@@ -2091,6 +3343,7 @@
     <w:p>
       <w:pPr>
         <w:numPr>
+          <w:ilvl w:val="0"/>
           <w:numId w:val="0"/>
         </w:numPr>
         <w:rPr>
@@ -2109,6 +3362,7 @@
     <w:p>
       <w:pPr>
         <w:numPr>
+          <w:ilvl w:val="0"/>
           <w:numId w:val="0"/>
         </w:numPr>
         <w:rPr>
@@ -2328,6 +3582,7 @@
     <w:p>
       <w:pPr>
         <w:numPr>
+          <w:ilvl w:val="0"/>
           <w:numId w:val="0"/>
         </w:numPr>
         <w:rPr>
@@ -2348,8 +3603,6 @@
           <w:lang w:val="en-US"/>
         </w:rPr>
       </w:pPr>
-      <w:bookmarkStart w:id="0" w:name="_GoBack"/>
-      <w:bookmarkEnd w:id="0"/>
     </w:p>
     <w:p/>
     <w:sectPr>
@@ -2736,8 +3989,8 @@
   <w:latentStyles w:count="260" w:defQFormat="0" w:defUnhideWhenUsed="1" w:defSemiHidden="1" w:defUIPriority="99" w:defLockedState="0">
     <w:lsdException w:qFormat="1" w:unhideWhenUsed="0" w:uiPriority="0" w:semiHidden="0" w:name="Normal"/>
     <w:lsdException w:qFormat="1" w:unhideWhenUsed="0" w:uiPriority="0" w:semiHidden="0" w:name="heading 1"/>
-    <w:lsdException w:qFormat="1" w:uiPriority="0" w:name="heading 2"/>
-    <w:lsdException w:qFormat="1" w:uiPriority="0" w:name="heading 3"/>
+    <w:lsdException w:qFormat="1" w:uiPriority="0" w:semiHidden="0" w:name="heading 2"/>
+    <w:lsdException w:qFormat="1" w:uiPriority="0" w:semiHidden="0" w:name="heading 3"/>
     <w:lsdException w:qFormat="1" w:uiPriority="0" w:name="heading 4"/>
     <w:lsdException w:qFormat="1" w:uiPriority="0" w:name="heading 5"/>
     <w:lsdException w:qFormat="1" w:uiPriority="0" w:name="heading 6"/>
@@ -2919,7 +4172,7 @@
     <w:name w:val="heading 2"/>
     <w:basedOn w:val="1"/>
     <w:next w:val="1"/>
-    <w:link w:val="8"/>
+    <w:link w:val="9"/>
     <w:unhideWhenUsed/>
     <w:qFormat/>
     <w:uiPriority w:val="0"/>
@@ -2986,7 +4239,27 @@
       <w:sz w:val="20"/>
     </w:rPr>
   </w:style>
-  <w:style w:type="character" w:customStyle="1" w:styleId="8">
+  <w:style w:type="table" w:styleId="8">
+    <w:name w:val="Table Grid"/>
+    <w:basedOn w:val="7"/>
+    <w:uiPriority w:val="0"/>
+    <w:pPr>
+      <w:widowControl w:val="0"/>
+      <w:jc w:val="both"/>
+    </w:pPr>
+    <w:tblPr>
+      <w:tblBorders>
+        <w:top w:val="single" w:color="auto" w:sz="4" w:space="0"/>
+        <w:left w:val="single" w:color="auto" w:sz="4" w:space="0"/>
+        <w:bottom w:val="single" w:color="auto" w:sz="4" w:space="0"/>
+        <w:right w:val="single" w:color="auto" w:sz="4" w:space="0"/>
+        <w:insideH w:val="single" w:color="auto" w:sz="4" w:space="0"/>
+        <w:insideV w:val="single" w:color="auto" w:sz="4" w:space="0"/>
+      </w:tblBorders>
+      <w:tblLayout w:type="fixed"/>
+    </w:tblPr>
+  </w:style>
+  <w:style w:type="character" w:customStyle="1" w:styleId="9">
     <w:name w:val="Überschrift 2 Char"/>
     <w:link w:val="3"/>
     <w:uiPriority w:val="0"/>

</xml_diff>